<commit_message>
close to be done
</commit_message>
<xml_diff>
--- a/FInal.docx
+++ b/FInal.docx
@@ -149,7 +149,31 @@
         <w:pStyle w:val="FirstParagraph"/>
       </w:pPr>
       <w:r>
-        <w:t xml:space="preserve">This is a paper</w:t>
+        <w:t xml:space="preserve">The life expectancy of the citizens of a country is one of the most important indicators of well-being of a country, as people who live longer will not only produce longer within society, but will likely be more productive as well, due to being in a better state of health. States across th globe are unable to focus on important issues such as education or economic growth, as they must first prioritize the health of their citizens. It is in the best interest of every country, and every individual within each country, to identify and improve the factors that increase their life expectancy. Historically, it has been widely accepted that higher levels of GDP can be associated with higher life expectancy (Schnabel and Eilers, 2009). However, there is much more to life expectancy than simply how much wealth a nation holds. How much money a goverment puts towards healthcare, both in relation to its total expenditures and compared to the public, greatly influence how long a citizen of that country can be expected to live (Jaba, Balan, Robu, 2014). When a country spends a greater share of its expenditures on healthcare, theoretically, it will have citizens with longer lives, as they should have access to better healthcare than they would otherwise.</w:t>
+      </w:r>
+    </w:p>
+    <w:p>
+      <w:pPr>
+        <w:pStyle w:val="BodyText"/>
+      </w:pPr>
+      <w:r>
+        <w:t xml:space="preserve">This study aims to analyze the relationship between life expectancy of countries around the world with various possible influencing variables, specifically labor force participation rate, population, GDP per capita, food supply, growth rate, government spending on healthcare as a percent of total expenditures, and government spending on healthcare as a percent of total expenditure on healthcare. With the goal of identifying what variables influence life expectancy, we will apply a linear regression model with life expectancy as our dependent variable. In order to estimate the relationship between the various variables and life expectancy, we used country level data from 1995 through 2007. We will describe the dataset in detail in our methods section below.</w:t>
+      </w:r>
+    </w:p>
+    <w:p>
+      <w:pPr>
+        <w:pStyle w:val="BodyText"/>
+      </w:pPr>
+      <w:r>
+        <w:t xml:space="preserve">Probably can break into the background section right here and leave out the paragraph below. Probably won’t need to break up both Theory and Previous work, can just mention them both under background.</w:t>
+      </w:r>
+    </w:p>
+    <w:p>
+      <w:pPr>
+        <w:pStyle w:val="BodyText"/>
+      </w:pPr>
+      <w:r>
+        <w:t xml:space="preserve">The paper begins by a general reference to previous studies on the relationship between life expectancy and the independent variables. Then, it lays out the variables and the sample of countries, as well as the lineaer model regression approach. Finally, the main empirical results are presented and the final conclusions are drawn.</w:t>
       </w:r>
     </w:p>
     <w:p>
@@ -213,15 +237,108 @@
         <w:pStyle w:val="FirstParagraph"/>
       </w:pPr>
       <w:r>
-        <w:t xml:space="preserve">Some previous work stuff</w:t>
+        <w:t xml:space="preserve">GDP talk about how it is afffected and affects life expectancy, why we chose to put as independent variable</w:t>
+      </w:r>
+      <w:r>
+        <w:t xml:space="preserve"> </w:t>
+      </w:r>
+      <w:hyperlink r:id="rId26">
+        <w:r>
+          <w:rPr>
+            <w:rStyle w:val="Hyperlink"/>
+          </w:rPr>
+          <w:t xml:space="preserve">https://www.jstor.org/stable/pdf/20062079.pdf?refreqid=excelsior%3A0f47169a4aafc4701062c76077b5b13e</w:t>
+        </w:r>
+      </w:hyperlink>
+    </w:p>
+    <w:p>
+      <w:pPr>
+        <w:pStyle w:val="BodyText"/>
+      </w:pPr>
+      <w:r>
+        <w:t xml:space="preserve">Since Auster, Leveson, and Sarachek, several economic studies have attempted to answer these</w:t>
+      </w:r>
+      <w:r>
+        <w:t xml:space="preserve"> </w:t>
+      </w:r>
+      <w:r>
+        <w:t xml:space="preserve">questions using data from the United States or multiple countries.1 Many of these have used aggregate</w:t>
+      </w:r>
+      <w:r>
+        <w:t xml:space="preserve"> </w:t>
+      </w:r>
+      <w:r>
+        <w:t xml:space="preserve">data from the member countries of the OECD to explain cross-country mortality rates or life</w:t>
+      </w:r>
+      <w:r>
+        <w:t xml:space="preserve"> </w:t>
+      </w:r>
+      <w:r>
+        <w:t xml:space="preserve">expectancies.2 While the empirical results are mixed, the general consensus is that population life</w:t>
+      </w:r>
+      <w:r>
+        <w:t xml:space="preserve"> </w:t>
+      </w:r>
+      <w:r>
+        <w:t xml:space="preserve">expectancy (or mortality) is a function of environmental measures (e.g., wealth, education, safety</w:t>
+      </w:r>
+      <w:r>
+        <w:t xml:space="preserve"> </w:t>
+      </w:r>
+      <w:r>
+        <w:t xml:space="preserve">regulation, infrastructure), lifestyle measures (e.g., tobacco or alcohol consumption), and health care</w:t>
+      </w:r>
+      <w:r>
+        <w:t xml:space="preserve"> </w:t>
+      </w:r>
+      <w:r>
+        <w:t xml:space="preserve">consumption measures (e.g., medical or pharmaceutical expenditures). However, the appropriate</w:t>
+      </w:r>
+      <w:r>
+        <w:t xml:space="preserve"> </w:t>
+      </w:r>
+      <w:r>
+        <w:t xml:space="preserve">econometric methodology for disentangling these effects and its meaning for the relative importance</w:t>
+      </w:r>
+      <w:r>
+        <w:t xml:space="preserve"> </w:t>
+      </w:r>
+      <w:r>
+        <w:t xml:space="preserve">(statistical or economic) of the estimated effects is more contentious.</w:t>
+      </w:r>
+    </w:p>
+    <w:p>
+      <w:pPr>
+        <w:pStyle w:val="BodyText"/>
+      </w:pPr>
+      <w:r>
+        <w:t xml:space="preserve">Referencing a paper from Peltzman in 1987, hard to find, will find later</w:t>
+      </w:r>
+      <w:r>
+        <w:t xml:space="preserve"> </w:t>
+      </w:r>
+      <w:r>
+        <w:t xml:space="preserve">Peltzman also considered a GLS regression of life expectancy at birth on wealth and government health expenditures and found only wealth to be a significant determinant. His life expectancy variable was an average for the entire</w:t>
+      </w:r>
+      <w:r>
+        <w:t xml:space="preserve"> </w:t>
+      </w:r>
+      <w:r>
+        <w:t xml:space="preserve">population (including males and females) of each country and was only for a single age stratum (at</w:t>
+      </w:r>
+      <w:r>
+        <w:t xml:space="preserve"> </w:t>
+      </w:r>
+      <w:r>
+        <w:t xml:space="preserve">birth) in each country.</w:t>
       </w:r>
     </w:p>
     <w:p>
       <w:pPr>
         <w:pStyle w:val="Heading2"/>
       </w:pPr>
-      <w:bookmarkStart w:id="26" w:name="methods"/>
-      <w:bookmarkEnd w:id="26"/>
+      <w:bookmarkStart w:id="27" w:name="methods"/>
+      <w:bookmarkEnd w:id="27"/>
       <w:r>
         <w:t xml:space="preserve">Methods</w:t>
       </w:r>
@@ -231,7 +348,15 @@
         <w:pStyle w:val="FirstParagraph"/>
       </w:pPr>
       <w:r>
-        <w:t xml:space="preserve">The data we used was assembled from individual variable datasets that were downloaded from Gapminder World. The data we used from gapminder was provided to them by the World Bank, the World Health Organization and Gapminder themselves. We combined these smaller data sets into a data set containing all of the variables that we were intested in examining. Our data has various country level information taken between the years 1995 and 2007. Each observation in our data set is our set of country level information, like population or gdp per capita, for a specific country in that specific year. Overall our data contains 1944 complete observations with 10 variables per observation.</w:t>
+        <w:t xml:space="preserve">The data we used was assembled from individual variable datasets that were downloaded from Gapminder World. The data we used from gapminder was provided to them by the World Bank, the World Health Organization and Gapminder themselves. We combined these smaller data sets into a data set containing all of the variables that we were intested in examining.</w:t>
+      </w:r>
+    </w:p>
+    <w:p>
+      <w:pPr>
+        <w:pStyle w:val="BodyText"/>
+      </w:pPr>
+      <w:r>
+        <w:t xml:space="preserve">Our data has various country level information taken between the years 1995 and 2007. Each observation in our data set is a set of country level information, like population or gdp per capita, for a specific country in that specific year. Overall our dataset contains 1944 complete observations with 10 variables per observation.</w:t>
       </w:r>
     </w:p>
     <w:p>
@@ -271,21 +396,21 @@
         <w:t xml:space="preserve">)</w:t>
       </w:r>
       <w:r>
-        <w:t xml:space="preserve"> </w:t>
-      </w:r>
-      <w:r>
-        <w:t xml:space="preserve">Population = Total population</w:t>
-      </w:r>
-      <w:r>
-        <w:t xml:space="preserve"> </w:t>
-      </w:r>
-      <w:r>
-        <w:t xml:space="preserve">GDPCap = GDP/capita (US$ inflation-adjusted)</w:t>
-      </w:r>
-      <w:r>
         <w:br w:type="textWrapping"/>
       </w:r>
       <w:r>
+        <w:t xml:space="preserve">Population = Total population (log adjusted in model)</w:t>
+      </w:r>
+      <w:r>
+        <w:br w:type="textWrapping"/>
+      </w:r>
+      <w:r>
+        <w:t xml:space="preserve">GDPCap = GDP/capita (US$ inflation-adjusted) (log adjusted in model)</w:t>
+      </w:r>
+      <w:r>
+        <w:br w:type="textWrapping"/>
+      </w:r>
+      <w:r>
         <w:t xml:space="preserve">FoodSupply = Kilocalories available on average for each person each day (Kilocalories)</w:t>
       </w:r>
       <w:r>
@@ -317,8 +442,8 @@
       <w:pPr>
         <w:pStyle w:val="Heading2"/>
       </w:pPr>
-      <w:bookmarkStart w:id="27" w:name="results"/>
-      <w:bookmarkEnd w:id="27"/>
+      <w:bookmarkStart w:id="28" w:name="results"/>
+      <w:bookmarkEnd w:id="28"/>
       <w:r>
         <w:t xml:space="preserve">Results</w:t>
       </w:r>
@@ -328,35 +453,71 @@
         <w:pStyle w:val="FirstParagraph"/>
       </w:pPr>
       <w:r>
+        <w:t xml:space="preserve">Table of summary statistics. NOting that Population and GDP per capita have really large ranges, so we should prolly transform them. For our model we used the log transformation.</w:t>
+      </w:r>
+    </w:p>
+    <w:p>
+      <w:pPr>
+        <w:pStyle w:val="BodyText"/>
+      </w:pPr>
+      <w:r>
+        <w:t xml:space="preserve">Then look at some pretty cool plots. Probably about relevent relationships. Food Supply and one other, side by side.</w:t>
+      </w:r>
+    </w:p>
+    <w:p>
+      <w:pPr>
+        <w:pStyle w:val="BodyText"/>
+      </w:pPr>
+      <w:r>
+        <w:t xml:space="preserve">Then giving the theoretical formulation of the model. Provide a table of the coefficients.</w:t>
+      </w:r>
+    </w:p>
+    <w:p>
+      <w:pPr>
+        <w:pStyle w:val="BodyText"/>
+      </w:pPr>
+      <w:r>
+        <w:t xml:space="preserve">Then interpret some shit.. Don’t need to intepret all of them, Choose things to do. Can intepret it all.</w:t>
+      </w:r>
+    </w:p>
+    <w:p>
+      <w:pPr>
+        <w:pStyle w:val="BodyText"/>
+      </w:pPr>
+      <w:r>
         <w:t xml:space="preserve">Start this sections with data visualization. Then move on to say final model and give summary of model, then interpretations.</w:t>
       </w:r>
     </w:p>
     <w:p>
       <w:pPr>
+        <w:pStyle w:val="BodyText"/>
+      </w:pPr>
+      <w:r>
+        <w:t xml:space="preserve">In other words, 0.095β is the expected change in Y when</w:t>
+      </w:r>
+      <w:r>
+        <w:t xml:space="preserve"> </w:t>
+      </w:r>
+      <w:r>
+        <w:t xml:space="preserve">X is multiplied by 1.1, i.e. increases by 10%.</w:t>
+      </w:r>
+    </w:p>
+    <w:p>
+      <w:pPr>
         <w:pStyle w:val="Heading2"/>
       </w:pPr>
-      <w:bookmarkStart w:id="28" w:name="discusion"/>
-      <w:bookmarkEnd w:id="28"/>
+      <w:bookmarkStart w:id="29" w:name="discusion"/>
+      <w:bookmarkEnd w:id="29"/>
       <w:r>
         <w:t xml:space="preserve">Discusion</w:t>
       </w:r>
     </w:p>
     <w:p>
       <w:pPr>
-        <w:pStyle w:val="Heading3"/>
-      </w:pPr>
-      <w:bookmarkStart w:id="29" w:name="robustness"/>
-      <w:bookmarkEnd w:id="29"/>
-      <w:r>
-        <w:t xml:space="preserve">Robustness</w:t>
-      </w:r>
-    </w:p>
-    <w:p>
-      <w:pPr>
         <w:pStyle w:val="FirstParagraph"/>
       </w:pPr>
       <w:r>
-        <w:t xml:space="preserve">This is where we can talk about any heteroscedasticity we found, which I am sure we will have, we will also probably have some sort of geographical relationship for our residuals which we just won’t be correcting for, but could with random effects.</w:t>
+        <w:t xml:space="preserve">When we checked our model for autocorrelation and heteroskedasticity using the Breusch-Godfrey test and the Breusch-Pagan test we could see that there was autocorrelation and heterosckedasticity in our model. The Breusch-Godfrey test for autocorrelation gave us a p-value of .0003. This led us to test our coefficients with the Newey-West autocorrelation corrected standard errors. When we ran a coefficient test with the Newey-West standard errors, the significance of all of our variables remained unchanged. We also ran another coefficient test with our heteroskedasticity corrected standard errors. Simlar to our test with the autocorrelated corrected standard errors, our test with the heteroskedasticity corrected errors did not change the significance of any of our variables. This is a good sign for our model that although there does appear to be precense of autocorrelation and heteroskedasticity, after we corrected for those issues we still have significance in all of our variables.</w:t>
       </w:r>
     </w:p>
     <w:p>
@@ -364,7 +525,7 @@
         <w:pStyle w:val="BodyText"/>
       </w:pPr>
       <w:r>
-        <w:t xml:space="preserve">We also probably won’t have lifestyle variables.</w:t>
+        <w:t xml:space="preserve">When checking our residual plots, our model seems to do worse for low fitted values for life expectancy than for higher values of life expectancy. There also appears to be a slight negative curvature in our residuals, indicating that there could be some higher order term missing in our model, or possibly of some geographical relationship that we are not accounting for. We would have liked to include some geographical information in our data but we we were unable to adequately account for geographical differences with our model. We think it would have been interesting to look at the possible different factors that are significant in different geographical areas of the world. For example fitting a model for average life expectancy in North America and fitting a model for life expectancy in Africa and then comparing what variables were significant in either model and trying to figure out why some things may have been significant in one model and not the other.</w:t>
       </w:r>
     </w:p>
     <w:p>
@@ -372,7 +533,7 @@
         <w:pStyle w:val="BodyText"/>
       </w:pPr>
       <w:r>
-        <w:t xml:space="preserve">We have some outliers, but taking them out doesn’t seem to change the coefficients much so just leaving them in.</w:t>
+        <w:t xml:space="preserve">With this type of study we must make it clear that we are looking at association and not causation. Our results do not indicate that increasing the population in a country will cause an increase in average life expectancy in a country. This is an important distinction to make clear so that our results are not</w:t>
       </w:r>
     </w:p>
     <w:p>
@@ -380,67 +541,33 @@
         <w:pStyle w:val="BodyText"/>
       </w:pPr>
       <w:r>
-        <w:t xml:space="preserve">We could also potentilly have some polynomial terms that could have been significant.</w:t>
-      </w:r>
-    </w:p>
-    <w:p>
-      <w:pPr>
-        <w:pStyle w:val="Heading3"/>
-      </w:pPr>
-      <w:bookmarkStart w:id="30" w:name="limitations-and-future-work"/>
+        <w:t xml:space="preserve">Another limitation of our work is that we could be missing explanatory variables in our initial model and so some of the associations that we found may be significant only because we are missing other explanatory variables. If we had more time we would have liked to found more observations that contained some other variables that were mentioned in some of the papers like smoking or alcohol use. These kinds of lifestyle variables could definitely have an effect on life expectancy but we were unable to find enough country level data on these lifestyle variables to use them in our model.</w:t>
+      </w:r>
+    </w:p>
+    <w:p>
+      <w:pPr>
+        <w:pStyle w:val="BodyText"/>
+      </w:pPr>
+      <w:r>
+        <w:t xml:space="preserve">In the future it would be interesting to also look at this model with a heirarchichal linear regression model. This type of model would be able to account for differences between country and continent over time and we could then examine if some of the variables we deemed significant in our model would still be significant. This also has the potential to change the effects of our variables after adding all of the random effects.</w:t>
+      </w:r>
+    </w:p>
+    <w:p>
+      <w:pPr>
+        <w:pStyle w:val="Heading2"/>
+      </w:pPr>
+      <w:bookmarkStart w:id="30" w:name="appendix-if-needed"/>
       <w:bookmarkEnd w:id="30"/>
       <w:r>
-        <w:t xml:space="preserve">Limitations and Future Work</w:t>
-      </w:r>
-    </w:p>
-    <w:p>
-      <w:pPr>
-        <w:pStyle w:val="FirstParagraph"/>
-      </w:pPr>
-      <w:r>
-        <w:t xml:space="preserve">With this type of study we must make it clear that we are looking at association and not causation. Our results do not indicate that by increasing population in a country is going to cause an increase in average life expectancy in a country. Our results suggest that population size is associated with higher life expectancy, not the cause of it.</w:t>
-      </w:r>
-    </w:p>
-    <w:p>
-      <w:pPr>
-        <w:pStyle w:val="BodyText"/>
-      </w:pPr>
-      <w:r>
-        <w:t xml:space="preserve">Another limitation of our work is that we could be missing explanatory variables in our initial model and so some of the associations that we found may be significant only because we are missing other explanatory variables. If we had more time we would have liked to found more observations that contained some other variables that were mentioned in some of the papers like smoking or alcohol use. These kinds of lifestyle variables could definitely have an effect on life expectancy but we were unable to find enough country level data on these lifestyle variables to use them in our model.</w:t>
-      </w:r>
-    </w:p>
-    <w:p>
-      <w:pPr>
-        <w:pStyle w:val="BodyText"/>
-      </w:pPr>
-      <w:r>
-        <w:t xml:space="preserve">It also would have been interesting to look at the possible different factors that are significant in different geographical areas of the world. For example fitting a model for average life expectancy in North America and fitting a model for life expectancy in Africa and then comparing what variables were significant in either model and trying to figure out why some things may have been significant in one model and not the other.</w:t>
-      </w:r>
-    </w:p>
-    <w:p>
-      <w:pPr>
-        <w:pStyle w:val="BodyText"/>
-      </w:pPr>
-      <w:r>
-        <w:t xml:space="preserve">In the future it would be interesting to also look at this model with a heirarchichal linear regression model. This type of model would be able to account for differences between country and continent over time and we could then examine if some of the variables we deemed significant in our model would still be significant. This also has the potential to change the effects of our variables after adding all of the random effects.</w:t>
+        <w:t xml:space="preserve">Appendix (If needed)</w:t>
       </w:r>
     </w:p>
     <w:p>
       <w:pPr>
         <w:pStyle w:val="Heading2"/>
       </w:pPr>
-      <w:bookmarkStart w:id="31" w:name="appendix-if-needed"/>
+      <w:bookmarkStart w:id="31" w:name="works-citedbibliography-or-whatever-this-section-is-supposed-to-be-called."/>
       <w:bookmarkEnd w:id="31"/>
-      <w:r>
-        <w:t xml:space="preserve">Appendix (If needed)</w:t>
-      </w:r>
-    </w:p>
-    <w:p>
-      <w:pPr>
-        <w:pStyle w:val="Heading2"/>
-      </w:pPr>
-      <w:bookmarkStart w:id="32" w:name="works-citedbibliography-or-whatever-this-section-is-supposed-to-be-called."/>
-      <w:bookmarkEnd w:id="32"/>
       <w:r>
         <w:t xml:space="preserve">Works Cited/Bibliography or whatever this section is supposed to be called.</w:t>
       </w:r>
@@ -553,7 +680,7 @@
     </w:lvl>
   </w:abstractNum>
   <w:abstractNum w:abstractNumId="990">
-    <w:nsid w:val="7264412b"/>
+    <w:nsid w:val="8c857589"/>
     <w:multiLevelType w:val="multilevel"/>
     <w:lvl w:ilvl="0">
       <w:numFmt w:val="bullet"/>

</xml_diff>